<commit_message>
Add the advantage of encapsulation.
</commit_message>
<xml_diff>
--- a/object oriented/cn.docx
+++ b/object oriented/cn.docx
@@ -33,6 +33,96 @@
       </w:r>
     </w:p>
     <w:p>
+      <w:pPr>
+        <w:rPr>
+          <w:rFonts w:hint="eastAsia"/>
+        </w:rPr>
+      </w:pPr>
+    </w:p>
+    <w:p>
+      <w:pPr>
+        <w:rPr>
+          <w:rFonts w:hint="eastAsia"/>
+        </w:rPr>
+      </w:pPr>
+      <w:r>
+        <w:rPr>
+          <w:rFonts w:hint="eastAsia"/>
+        </w:rPr>
+        <w:t>优点：</w:t>
+      </w:r>
+    </w:p>
+    <w:p>
+      <w:pPr>
+        <w:rPr>
+          <w:rFonts w:hint="eastAsia"/>
+        </w:rPr>
+      </w:pPr>
+      <w:r>
+        <w:rPr>
+          <w:rFonts w:hint="eastAsia"/>
+        </w:rPr>
+        <w:t>减少耦合：可以独立地开发、测试、优化、使用、理解和修改</w:t>
+      </w:r>
+    </w:p>
+    <w:p>
+      <w:pPr>
+        <w:rPr>
+          <w:rFonts w:hint="eastAsia"/>
+        </w:rPr>
+      </w:pPr>
+      <w:r>
+        <w:rPr>
+          <w:rFonts w:hint="eastAsia"/>
+        </w:rPr>
+        <w:t>减轻维护的负担：可以更容易被程序员理解，并且在调试的时候可以不影响其他模块</w:t>
+      </w:r>
+    </w:p>
+    <w:p>
+      <w:pPr>
+        <w:rPr>
+          <w:rFonts w:hint="eastAsia"/>
+        </w:rPr>
+      </w:pPr>
+      <w:r>
+        <w:rPr>
+          <w:rFonts w:hint="eastAsia"/>
+        </w:rPr>
+        <w:t>有效地调节性能：可以通过剖析确定哪些模块影响了系统的性能</w:t>
+      </w:r>
+    </w:p>
+    <w:p>
+      <w:pPr>
+        <w:rPr>
+          <w:rFonts w:hint="eastAsia"/>
+        </w:rPr>
+      </w:pPr>
+      <w:r>
+        <w:rPr>
+          <w:rFonts w:hint="eastAsia"/>
+        </w:rPr>
+        <w:t>提高软件的可重用性</w:t>
+      </w:r>
+    </w:p>
+    <w:p>
+      <w:pPr>
+        <w:rPr>
+          <w:rFonts w:hint="eastAsia"/>
+        </w:rPr>
+      </w:pPr>
+      <w:r>
+        <w:rPr>
+          <w:rFonts w:hint="eastAsia"/>
+        </w:rPr>
+        <w:t>降低了构建大型系统的风险：即使整个系统不可用，但是这些独立的模块却有可能是可用的</w:t>
+      </w:r>
+    </w:p>
+    <w:p>
+      <w:pPr>
+        <w:rPr>
+          <w:rFonts w:hint="eastAsia"/>
+        </w:rPr>
+      </w:pPr>
       <w:bookmarkStart w:id="0" w:name="_GoBack"/>
       <w:bookmarkEnd w:id="0"/>
     </w:p>

</xml_diff>

<commit_message>
Add The Single Responsibility Principle.
</commit_message>
<xml_diff>
--- a/object oriented/cn.docx
+++ b/object oriented/cn.docx
@@ -905,6 +905,76 @@
       </w:r>
     </w:p>
     <w:p>
+      <w:pPr>
+        <w:rPr>
+          <w:rFonts w:hint="eastAsia"/>
+        </w:rPr>
+      </w:pPr>
+    </w:p>
+    <w:p>
+      <w:pPr>
+        <w:rPr>
+          <w:rFonts w:hint="eastAsia"/>
+        </w:rPr>
+      </w:pPr>
+      <w:r>
+        <w:rPr>
+          <w:rFonts w:hint="eastAsia"/>
+        </w:rPr>
+        <w:t xml:space="preserve">1. </w:t>
+      </w:r>
+      <w:r>
+        <w:rPr>
+          <w:rFonts w:hint="eastAsia"/>
+        </w:rPr>
+        <w:t>单一责任原则</w:t>
+      </w:r>
+    </w:p>
+    <w:p>
+      <w:pPr>
+        <w:rPr>
+          <w:rFonts w:hint="eastAsia"/>
+        </w:rPr>
+      </w:pPr>
+      <w:r>
+        <w:rPr>
+          <w:rFonts w:hint="eastAsia"/>
+        </w:rPr>
+        <w:t>修改一个类的原因应该只有一个。</w:t>
+      </w:r>
+    </w:p>
+    <w:p>
+      <w:pPr>
+        <w:rPr>
+          <w:rFonts w:hint="eastAsia"/>
+        </w:rPr>
+      </w:pPr>
+      <w:r>
+        <w:rPr>
+          <w:rFonts w:hint="eastAsia"/>
+        </w:rPr>
+        <w:t>换句话说就是让一个类只负责一件事，当这个类需要做过多事情的时候，就需要分解这个类。</w:t>
+      </w:r>
+    </w:p>
+    <w:p>
+      <w:pPr>
+        <w:rPr>
+          <w:rFonts w:hint="eastAsia"/>
+        </w:rPr>
+      </w:pPr>
+      <w:r>
+        <w:rPr>
+          <w:rFonts w:hint="eastAsia"/>
+        </w:rPr>
+        <w:t>如果一个类承担的职责过多，就等于把这些职责耦合在了一起，一个职责的变化可能会削弱这个类完成其它职责的能力。</w:t>
+      </w:r>
+    </w:p>
+    <w:p>
+      <w:pPr>
+        <w:rPr>
+          <w:rFonts w:hint="eastAsia"/>
+        </w:rPr>
+      </w:pPr>
       <w:bookmarkStart w:id="0" w:name="_GoBack"/>
       <w:bookmarkEnd w:id="0"/>
     </w:p>

</xml_diff>

<commit_message>
Add The Open Closed Principle.
</commit_message>
<xml_diff>
--- a/object oriented/cn.docx
+++ b/object oriented/cn.docx
@@ -967,6 +967,71 @@
           <w:rFonts w:hint="eastAsia"/>
         </w:rPr>
         <w:t>如果一个类承担的职责过多，就等于把这些职责耦合在了一起，一个职责的变化可能会削弱这个类完成其它职责的能力。</w:t>
+      </w:r>
+    </w:p>
+    <w:p>
+      <w:pPr>
+        <w:rPr>
+          <w:rFonts w:hint="eastAsia"/>
+        </w:rPr>
+      </w:pPr>
+    </w:p>
+    <w:p>
+      <w:pPr>
+        <w:rPr>
+          <w:rFonts w:hint="eastAsia"/>
+        </w:rPr>
+      </w:pPr>
+      <w:r>
+        <w:rPr>
+          <w:rFonts w:hint="eastAsia"/>
+        </w:rPr>
+        <w:t xml:space="preserve">2. </w:t>
+      </w:r>
+      <w:r>
+        <w:rPr>
+          <w:rFonts w:hint="eastAsia"/>
+        </w:rPr>
+        <w:t>开放封闭原则</w:t>
+      </w:r>
+    </w:p>
+    <w:p>
+      <w:pPr>
+        <w:rPr>
+          <w:rFonts w:hint="eastAsia"/>
+        </w:rPr>
+      </w:pPr>
+      <w:r>
+        <w:rPr>
+          <w:rFonts w:hint="eastAsia"/>
+        </w:rPr>
+        <w:t>类应该对扩展开放，对修改关闭。</w:t>
+      </w:r>
+    </w:p>
+    <w:p>
+      <w:pPr>
+        <w:rPr>
+          <w:rFonts w:hint="eastAsia"/>
+        </w:rPr>
+      </w:pPr>
+      <w:r>
+        <w:rPr>
+          <w:rFonts w:hint="eastAsia"/>
+        </w:rPr>
+        <w:t>扩展就是添加新功能的意思，因此该原则要求在添加新功能时不需要修改代码。</w:t>
+      </w:r>
+    </w:p>
+    <w:p>
+      <w:pPr>
+        <w:rPr>
+          <w:rFonts w:hint="eastAsia"/>
+        </w:rPr>
+      </w:pPr>
+      <w:r>
+        <w:rPr>
+          <w:rFonts w:hint="eastAsia"/>
+        </w:rPr>
+        <w:t>符合开闭原则最典型的设计模式是装饰者模式，它可以动态地将责任附加到对象上，而不用去修改类的代码。</w:t>
       </w:r>
     </w:p>
     <w:p>

</xml_diff>

<commit_message>
Add The Liskov Substitution Principle.
</commit_message>
<xml_diff>
--- a/object oriented/cn.docx
+++ b/object oriented/cn.docx
@@ -1032,6 +1032,83 @@
           <w:rFonts w:hint="eastAsia"/>
         </w:rPr>
         <w:t>符合开闭原则最典型的设计模式是装饰者模式，它可以动态地将责任附加到对象上，而不用去修改类的代码。</w:t>
+      </w:r>
+    </w:p>
+    <w:p>
+      <w:pPr>
+        <w:rPr>
+          <w:rFonts w:hint="eastAsia"/>
+        </w:rPr>
+      </w:pPr>
+    </w:p>
+    <w:p>
+      <w:pPr>
+        <w:rPr>
+          <w:rFonts w:hint="eastAsia"/>
+        </w:rPr>
+      </w:pPr>
+      <w:r>
+        <w:rPr>
+          <w:rFonts w:hint="eastAsia"/>
+        </w:rPr>
+        <w:t xml:space="preserve">3. </w:t>
+      </w:r>
+      <w:r>
+        <w:rPr>
+          <w:rFonts w:hint="eastAsia"/>
+        </w:rPr>
+        <w:t>里氏替换原则</w:t>
+      </w:r>
+    </w:p>
+    <w:p>
+      <w:pPr>
+        <w:rPr>
+          <w:rFonts w:hint="eastAsia"/>
+        </w:rPr>
+      </w:pPr>
+      <w:r>
+        <w:rPr>
+          <w:rFonts w:hint="eastAsia"/>
+        </w:rPr>
+        <w:t>子类对象必须能够替换掉所有父类对象。</w:t>
+      </w:r>
+    </w:p>
+    <w:p>
+      <w:pPr>
+        <w:rPr>
+          <w:rFonts w:hint="eastAsia"/>
+        </w:rPr>
+      </w:pPr>
+      <w:r>
+        <w:rPr>
+          <w:rFonts w:hint="eastAsia"/>
+        </w:rPr>
+        <w:t>继承是一种</w:t>
+      </w:r>
+      <w:r>
+        <w:rPr>
+          <w:rFonts w:hint="eastAsia"/>
+        </w:rPr>
+        <w:t xml:space="preserve"> IS-A </w:t>
+      </w:r>
+      <w:r>
+        <w:rPr>
+          <w:rFonts w:hint="eastAsia"/>
+        </w:rPr>
+        <w:t>关系，子类需要能够当成父类来使用，并且需要比父类更特殊。</w:t>
+      </w:r>
+    </w:p>
+    <w:p>
+      <w:pPr>
+        <w:rPr>
+          <w:rFonts w:hint="eastAsia"/>
+        </w:rPr>
+      </w:pPr>
+      <w:r>
+        <w:rPr>
+          <w:rFonts w:hint="eastAsia"/>
+        </w:rPr>
+        <w:t>如果不满足这个原则，那么各个子类的行为上就会有很大差异，增加继承体系的复杂度。</w:t>
       </w:r>
     </w:p>
     <w:p>

</xml_diff>

<commit_message>
Add The Stable Abstractions Principle.
</commit_message>
<xml_diff>
--- a/object oriented/cn.docx
+++ b/object oriented/cn.docx
@@ -1109,6 +1109,45 @@
           <w:rFonts w:hint="eastAsia"/>
         </w:rPr>
         <w:t>如果不满足这个原则，那么各个子类的行为上就会有很大差异，增加继承体系的复杂度。</w:t>
+      </w:r>
+    </w:p>
+    <w:p>
+      <w:pPr>
+        <w:rPr>
+          <w:rFonts w:hint="eastAsia"/>
+        </w:rPr>
+      </w:pPr>
+    </w:p>
+    <w:p>
+      <w:pPr>
+        <w:rPr>
+          <w:rFonts w:hint="eastAsia"/>
+        </w:rPr>
+      </w:pPr>
+      <w:r>
+        <w:rPr>
+          <w:rFonts w:hint="eastAsia"/>
+        </w:rPr>
+        <w:t xml:space="preserve">4. </w:t>
+      </w:r>
+      <w:r>
+        <w:rPr>
+          <w:rFonts w:hint="eastAsia"/>
+        </w:rPr>
+        <w:t>稳定抽象原则</w:t>
+      </w:r>
+    </w:p>
+    <w:p>
+      <w:pPr>
+        <w:rPr>
+          <w:rFonts w:hint="eastAsia"/>
+        </w:rPr>
+      </w:pPr>
+      <w:r>
+        <w:rPr>
+          <w:rFonts w:hint="eastAsia"/>
+        </w:rPr>
+        <w:t>最稳定的包应该是最抽象的包，不稳定的包应该是具体的包，即包的抽象程度跟它的稳定性成正比。</w:t>
       </w:r>
     </w:p>
     <w:p>

</xml_diff>

<commit_message>
Add The Stable Dependencies Principle.
</commit_message>
<xml_diff>
--- a/object oriented/cn.docx
+++ b/object oriented/cn.docx
@@ -1148,6 +1148,45 @@
           <w:rFonts w:hint="eastAsia"/>
         </w:rPr>
         <w:t>最稳定的包应该是最抽象的包，不稳定的包应该是具体的包，即包的抽象程度跟它的稳定性成正比。</w:t>
+      </w:r>
+    </w:p>
+    <w:p>
+      <w:pPr>
+        <w:rPr>
+          <w:rFonts w:hint="eastAsia"/>
+        </w:rPr>
+      </w:pPr>
+    </w:p>
+    <w:p>
+      <w:pPr>
+        <w:rPr>
+          <w:rFonts w:hint="eastAsia"/>
+        </w:rPr>
+      </w:pPr>
+      <w:r>
+        <w:rPr>
+          <w:rFonts w:hint="eastAsia"/>
+        </w:rPr>
+        <w:t xml:space="preserve">5. </w:t>
+      </w:r>
+      <w:r>
+        <w:rPr>
+          <w:rFonts w:hint="eastAsia"/>
+        </w:rPr>
+        <w:t>稳定依赖原则</w:t>
+      </w:r>
+    </w:p>
+    <w:p>
+      <w:pPr>
+        <w:rPr>
+          <w:rFonts w:hint="eastAsia"/>
+        </w:rPr>
+      </w:pPr>
+      <w:r>
+        <w:rPr>
+          <w:rFonts w:hint="eastAsia"/>
+        </w:rPr>
+        <w:t>包之间的依赖关系都应该是稳定方向依赖的，包要依赖的包要比自己更具有稳定性。</w:t>
       </w:r>
     </w:p>
     <w:p>

</xml_diff>